<commit_message>
subiendo actividad clase 16
</commit_message>
<xml_diff>
--- a/Cuarta Entrega/Clase 16- Redes/Alumnos/Nelson/Actividad clase 16.docx
+++ b/Cuarta Entrega/Clase 16- Redes/Alumnos/Nelson/Actividad clase 16.docx
@@ -7,9 +7,18 @@
       <w:r>
         <w:t>Actividad clase 16</w:t>
       </w:r>
+      <w:r>
+        <w:t>, Junio 21.</w:t>
+      </w:r>
+      <w:bookmarkStart w:id="0" w:name="_GoBack"/>
+      <w:bookmarkEnd w:id="0"/>
     </w:p>
     <w:p>
       <w:r>
+        <w:rPr>
+          <w:noProof/>
+          <w:lang w:eastAsia="es-CO"/>
+        </w:rPr>
         <w:drawing>
           <wp:inline distT="0" distB="0" distL="0" distR="0" wp14:anchorId="6EA7C190" wp14:editId="49808151">
             <wp:extent cx="5612130" cy="2748915"/>
@@ -49,6 +58,10 @@
     </w:p>
     <w:p>
       <w:r>
+        <w:rPr>
+          <w:noProof/>
+          <w:lang w:eastAsia="es-CO"/>
+        </w:rPr>
         <w:drawing>
           <wp:inline distT="0" distB="0" distL="0" distR="0" wp14:anchorId="69B9AB39" wp14:editId="4E06D284">
             <wp:extent cx="4925112" cy="4267796"/>
@@ -85,8 +98,6 @@
           </wp:inline>
         </w:drawing>
       </w:r>
-      <w:bookmarkStart w:id="0" w:name="_GoBack"/>
-      <w:bookmarkEnd w:id="0"/>
     </w:p>
     <w:sectPr>
       <w:pgSz w:w="12240" w:h="15840"/>

</xml_diff>